<commit_message>
writerfilter: map endnote text to Endnote, not Endnote Symbol
I'm not exactly sure what role Endnote Symbol plays, but it
is only related to Endnote Characters, not the main footnote
text.  Round-tripping ends up in disasterous formatting.

Note: the existing mapping rarely takes effect since MSWord
exports the stylename in lower-case. Unfortunately, there is
no history to indicate why "Endnote Text" was mapped to
"Endnote Symbol".

Change-Id: Ie92f527b1e594fd571f1118d18a8ff225cfc2314
</commit_message>
<xml_diff>
--- a/sw/qa/extras/ooxmlexport/data/tdf82173_endnoteStyle.docx
+++ b/sw/qa/extras/ooxmlexport/data/tdf82173_endnoteStyle.docx
@@ -9,8 +9,8 @@
       <w:r>
         <w:rPr>
           <w:rStyle w:val="EndnoteReference"/>
+          <w:color w:val="FF0000"/>
           <w:sz w:val="48"/>
-          <w:color w:val="FF0000"/>
         </w:rPr>
         <w:endnoteReference w:id="1"/>
       </w:r>
@@ -55,6 +55,8 @@
       <w:r>
         <w:rPr>
           <w:rStyle w:val="EndnoteReference"/>
+          <w:sz w:val="72"/>
+          <w:szCs w:val="72"/>
         </w:rPr>
         <w:endnoteRef/>
       </w:r>
@@ -555,8 +557,9 @@
     <w:link w:val="EndnoteTextChar"/>
     <w:uiPriority w:val="99"/>
     <w:semiHidden/>
-    <w:rsid w:val="00060C44"/>
+    <w:rsid w:val="004F4AF4"/>
     <w:rPr>
+      <w:color w:val="993300"/>
       <w:sz w:val="20"/>
       <w:szCs w:val="20"/>
     </w:rPr>
@@ -567,11 +570,12 @@
     <w:link w:val="EndnoteText"/>
     <w:uiPriority w:val="99"/>
     <w:semiHidden/>
-    <w:rsid w:val="00E02502"/>
+    <w:locked/>
+    <w:rsid w:val="004F4AF4"/>
     <w:rPr>
-      <w:rFonts w:ascii="Liberation Sans" w:hAnsi="Liberation Sans"/>
-      <w:sz w:val="20"/>
-      <w:szCs w:val="20"/>
+      <w:rFonts w:ascii="Liberation Sans" w:hAnsi="Liberation Sans" w:cs="Times New Roman"/>
+      <w:color w:val="993300"/>
+      <w:lang w:val="en-US" w:eastAsia="en-US" w:bidi="ar-SA"/>
     </w:rPr>
   </w:style>
   <w:style w:type="character" w:styleId="EndnoteReference">

</xml_diff>